<commit_message>
word file v2 added
</commit_message>
<xml_diff>
--- a/word.docx
+++ b/word.docx
@@ -5,6 +5,19 @@
     <w:p>
       <w:r>
         <w:t>V1</w:t>
+      </w:r>
+    </w:p>
+    <w:p>
+      <w:pPr>
+        <w:rPr>
+          <w:color w:val="FF0000"/>
+        </w:rPr>
+      </w:pPr>
+      <w:r>
+        <w:rPr>
+          <w:color w:val="FF0000"/>
+        </w:rPr>
+        <w:t>V2</w:t>
       </w:r>
     </w:p>
     <w:sectPr>

</xml_diff>